<commit_message>
please be my last commit
</commit_message>
<xml_diff>
--- a/documents/Melting Pot Café Test Report.docx
+++ b/documents/Melting Pot Café Test Report.docx
@@ -1,6 +1,6 @@
 
 <file path=word/document.xml><?xml version="1.0" encoding="utf-8"?>
-<w:document xmlns:wpc="http://schemas.microsoft.com/office/word/2010/wordprocessingCanvas" xmlns:cx="http://schemas.microsoft.com/office/drawing/2014/chartex" xmlns:cx1="http://schemas.microsoft.com/office/drawing/2015/9/8/chartex" xmlns:cx2="http://schemas.microsoft.com/office/drawing/2015/10/21/chartex" xmlns:cx3="http://schemas.microsoft.com/office/drawing/2016/5/9/chartex" xmlns:cx4="http://schemas.microsoft.com/office/drawing/2016/5/10/chartex" xmlns:cx5="http://schemas.microsoft.com/office/drawing/2016/5/11/chartex" xmlns:cx6="http://schemas.microsoft.com/office/drawing/2016/5/12/chartex" xmlns:cx7="http://schemas.microsoft.com/office/drawing/2016/5/13/chartex" xmlns:cx8="http://schemas.microsoft.com/office/drawing/2016/5/14/chartex" xmlns:mc="http://schemas.openxmlformats.org/markup-compatibility/2006" xmlns:aink="http://schemas.microsoft.com/office/drawing/2016/ink" xmlns:am3d="http://schemas.microsoft.com/office/drawing/2017/model3d" xmlns:o="urn:schemas-microsoft-com:office:office" xmlns:r="http://schemas.openxmlformats.org/officeDocument/2006/relationships" xmlns:m="http://schemas.openxmlformats.org/officeDocument/2006/math" xmlns:v="urn:schemas-microsoft-com:vml" xmlns:wp14="http://schemas.microsoft.com/office/word/2010/wordprocessingDrawing" xmlns:wp="http://schemas.openxmlformats.org/drawingml/2006/wordprocessingDrawing" xmlns:w10="urn:schemas-microsoft-com:office:word" xmlns:w="http://schemas.openxmlformats.org/wordprocessingml/2006/main" xmlns:w14="http://schemas.microsoft.com/office/word/2010/wordml" xmlns:w15="http://schemas.microsoft.com/office/word/2012/wordml" xmlns:w16cid="http://schemas.microsoft.com/office/word/2016/wordml/cid" xmlns:w16se="http://schemas.microsoft.com/office/word/2015/wordml/symex" xmlns:wpg="http://schemas.microsoft.com/office/word/2010/wordprocessingGroup" xmlns:wpi="http://schemas.microsoft.com/office/word/2010/wordprocessingInk" xmlns:wne="http://schemas.microsoft.com/office/word/2006/wordml" xmlns:wps="http://schemas.microsoft.com/office/word/2010/wordprocessingShape" mc:Ignorable="w14 w15 w16se w16cid wp14">
+<w:document xmlns:wpc="http://schemas.microsoft.com/office/word/2010/wordprocessingCanvas" xmlns:mc="http://schemas.openxmlformats.org/markup-compatibility/2006" xmlns:o="urn:schemas-microsoft-com:office:office" xmlns:r="http://schemas.openxmlformats.org/officeDocument/2006/relationships" xmlns:m="http://schemas.openxmlformats.org/officeDocument/2006/math" xmlns:v="urn:schemas-microsoft-com:vml" xmlns:wp14="http://schemas.microsoft.com/office/word/2010/wordprocessingDrawing" xmlns:wp="http://schemas.openxmlformats.org/drawingml/2006/wordprocessingDrawing" xmlns:w10="urn:schemas-microsoft-com:office:word" xmlns:w="http://schemas.openxmlformats.org/wordprocessingml/2006/main" xmlns:w14="http://schemas.microsoft.com/office/word/2010/wordml" xmlns:w15="http://schemas.microsoft.com/office/word/2012/wordml" xmlns:wpg="http://schemas.microsoft.com/office/word/2010/wordprocessingGroup" xmlns:wpi="http://schemas.microsoft.com/office/word/2010/wordprocessingInk" xmlns:wne="http://schemas.microsoft.com/office/word/2006/wordml" xmlns:wps="http://schemas.microsoft.com/office/word/2010/wordprocessingShape" mc:Ignorable="w14 w15 wp14">
   <w:body>
     <w:p>
       <w:pPr>
@@ -54,6 +54,7 @@
       <w:r>
         <w:rPr>
           <w:noProof/>
+          <w:lang w:eastAsia="en-NZ"/>
         </w:rPr>
         <mc:AlternateContent>
           <mc:Choice Requires="wps">
@@ -94,7 +95,16 @@
                       </wps:spPr>
                       <wps:txbx>
                         <w:txbxContent>
-                          <w:p/>
+                          <w:p>
+                            <w:r>
+                              <w:t>Andi : yes it does</w:t>
+                            </w:r>
+                          </w:p>
+                          <w:p>
+                            <w:r>
+                              <w:t>Shaneece : (triple thumbs up) perfect</w:t>
+                            </w:r>
+                          </w:p>
                         </w:txbxContent>
                       </wps:txbx>
                       <wps:bodyPr rot="0" spcFirstLastPara="0" vertOverflow="overflow" horzOverflow="overflow" vert="horz" wrap="square" lIns="91440" tIns="45720" rIns="91440" bIns="45720" numCol="1" spcCol="0" rtlCol="0" fromWordArt="0" anchor="t" anchorCtr="0" forceAA="0" compatLnSpc="1">
@@ -121,7 +131,16 @@
               <v:shape id="Text Box 1" o:spid="_x0000_s1026" type="#_x0000_t202" style="position:absolute;left:0;text-align:left;margin-left:20.65pt;margin-top:2.65pt;width:465.75pt;height:84.75pt;z-index:251659264;visibility:visible;mso-wrap-style:square;mso-height-percent:0;mso-wrap-distance-left:9pt;mso-wrap-distance-top:0;mso-wrap-distance-right:9pt;mso-wrap-distance-bottom:0;mso-position-horizontal:absolute;mso-position-horizontal-relative:text;mso-position-vertical:absolute;mso-position-vertical-relative:text;mso-height-percent:0;mso-height-relative:margin;v-text-anchor:top" o:gfxdata="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" fillcolor="white [3201]" strokeweight=".5pt">
                 <v:textbox>
                   <w:txbxContent>
-                    <w:p/>
+                    <w:p>
+                      <w:r>
+                        <w:t>Andi : yes it does</w:t>
+                      </w:r>
+                    </w:p>
+                    <w:p>
+                      <w:r>
+                        <w:t>Shaneece : (triple thumbs up) perfect</w:t>
+                      </w:r>
+                    </w:p>
                   </w:txbxContent>
                 </v:textbox>
               </v:shape>
@@ -172,6 +191,7 @@
       <w:r>
         <w:rPr>
           <w:noProof/>
+          <w:lang w:eastAsia="en-NZ"/>
         </w:rPr>
         <mc:AlternateContent>
           <mc:Choice Requires="wps">
@@ -212,7 +232,16 @@
                       </wps:spPr>
                       <wps:txbx>
                         <w:txbxContent>
-                          <w:p/>
+                          <w:p>
+                            <w:r>
+                              <w:t>Andi : The image on the contact page is different and now there’s a cute girl beside the form to perv at, but the rest is identical.</w:t>
+                            </w:r>
+                          </w:p>
+                          <w:p>
+                            <w:r>
+                              <w:t>Shaneece : Its identical. Oh yeah, the image is different but that page is better.</w:t>
+                            </w:r>
+                          </w:p>
                         </w:txbxContent>
                       </wps:txbx>
                       <wps:bodyPr rot="0" spcFirstLastPara="0" vertOverflow="overflow" horzOverflow="overflow" vert="horz" wrap="square" lIns="91440" tIns="45720" rIns="91440" bIns="45720" numCol="1" spcCol="0" rtlCol="0" fromWordArt="0" anchor="t" anchorCtr="0" forceAA="0" compatLnSpc="1">
@@ -235,7 +264,16 @@
               <v:shape w14:anchorId="1FF0F9C7" id="Text Box 5" o:spid="_x0000_s1027" type="#_x0000_t202" style="position:absolute;left:0;text-align:left;margin-left:19.45pt;margin-top:19.7pt;width:465.75pt;height:93pt;z-index:251661312;visibility:visible;mso-wrap-style:square;mso-height-percent:0;mso-wrap-distance-left:9pt;mso-wrap-distance-top:0;mso-wrap-distance-right:9pt;mso-wrap-distance-bottom:0;mso-position-horizontal:absolute;mso-position-horizontal-relative:text;mso-position-vertical:absolute;mso-position-vertical-relative:text;mso-height-percent:0;mso-height-relative:margin;v-text-anchor:top" o:gfxdata="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" fillcolor="white [3201]" strokeweight=".5pt">
                 <v:textbox>
                   <w:txbxContent>
-                    <w:p/>
+                    <w:p>
+                      <w:r>
+                        <w:t>Andi : The image on the contact page is different and now there’s a cute girl beside the form to perv at, but the rest is identical.</w:t>
+                      </w:r>
+                    </w:p>
+                    <w:p>
+                      <w:r>
+                        <w:t>Shaneece : Its identical. Oh yeah, the image is different but that page is better.</w:t>
+                      </w:r>
+                    </w:p>
                   </w:txbxContent>
                 </v:textbox>
               </v:shape>
@@ -279,6 +317,7 @@
       <w:r>
         <w:rPr>
           <w:noProof/>
+          <w:lang w:eastAsia="en-NZ"/>
         </w:rPr>
         <mc:AlternateContent>
           <mc:Choice Requires="wps">
@@ -319,7 +358,16 @@
                       </wps:spPr>
                       <wps:txbx>
                         <w:txbxContent>
-                          <w:p/>
+                          <w:p>
+                            <w:r>
+                              <w:t>Andi : I presume so. You might have half a dozen transparencies loading that I don’t know about lol.</w:t>
+                            </w:r>
+                          </w:p>
+                          <w:p>
+                            <w:r>
+                              <w:t>Shaneece : (more thumbs up) Andi (Shaneece finds words hard sometimes)</w:t>
+                            </w:r>
+                          </w:p>
                         </w:txbxContent>
                       </wps:txbx>
                       <wps:bodyPr rot="0" spcFirstLastPara="0" vertOverflow="overflow" horzOverflow="overflow" vert="horz" wrap="square" lIns="91440" tIns="45720" rIns="91440" bIns="45720" numCol="1" spcCol="0" rtlCol="0" fromWordArt="0" anchor="t" anchorCtr="0" forceAA="0" compatLnSpc="1">
@@ -342,7 +390,16 @@
               <v:shape w14:anchorId="51CC45BF" id="Text Box 6" o:spid="_x0000_s1028" type="#_x0000_t202" style="position:absolute;left:0;text-align:left;margin-left:21.7pt;margin-top:18.95pt;width:465.75pt;height:93pt;z-index:251663360;visibility:visible;mso-wrap-style:square;mso-height-percent:0;mso-wrap-distance-left:9pt;mso-wrap-distance-top:0;mso-wrap-distance-right:9pt;mso-wrap-distance-bottom:0;mso-position-horizontal:absolute;mso-position-horizontal-relative:text;mso-position-vertical:absolute;mso-position-vertical-relative:text;mso-height-percent:0;mso-height-relative:margin;v-text-anchor:top" o:gfxdata="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" fillcolor="white [3201]" strokeweight=".5pt">
                 <v:textbox>
                   <w:txbxContent>
-                    <w:p/>
+                    <w:p>
+                      <w:r>
+                        <w:t>Andi : I presume so. You might have half a dozen transparencies loading that I don’t know about lol.</w:t>
+                      </w:r>
+                    </w:p>
+                    <w:p>
+                      <w:r>
+                        <w:t>Shaneece : (more thumbs up) Andi (Shaneece finds words hard sometimes)</w:t>
+                      </w:r>
+                    </w:p>
                   </w:txbxContent>
                 </v:textbox>
               </v:shape>
@@ -386,6 +443,7 @@
       <w:r>
         <w:rPr>
           <w:noProof/>
+          <w:lang w:eastAsia="en-NZ"/>
         </w:rPr>
         <mc:AlternateContent>
           <mc:Choice Requires="wps">
@@ -426,7 +484,16 @@
                       </wps:spPr>
                       <wps:txbx>
                         <w:txbxContent>
-                          <w:p/>
+                          <w:p>
+                            <w:r>
+                              <w:t>Andi : Ja, es ist</w:t>
+                            </w:r>
+                          </w:p>
+                          <w:p>
+                            <w:r>
+                              <w:t>Shaneece : Yes, it is</w:t>
+                            </w:r>
+                          </w:p>
                         </w:txbxContent>
                       </wps:txbx>
                       <wps:bodyPr rot="0" spcFirstLastPara="0" vertOverflow="overflow" horzOverflow="overflow" vert="horz" wrap="square" lIns="91440" tIns="45720" rIns="91440" bIns="45720" numCol="1" spcCol="0" rtlCol="0" fromWordArt="0" anchor="t" anchorCtr="0" forceAA="0" compatLnSpc="1">
@@ -449,7 +516,16 @@
               <v:shape w14:anchorId="7A7BA9B0" id="Text Box 7" o:spid="_x0000_s1029" type="#_x0000_t202" style="position:absolute;left:0;text-align:left;margin-left:19.8pt;margin-top:19.3pt;width:465.75pt;height:93pt;z-index:251665408;visibility:visible;mso-wrap-style:square;mso-height-percent:0;mso-wrap-distance-left:9pt;mso-wrap-distance-top:0;mso-wrap-distance-right:9pt;mso-wrap-distance-bottom:0;mso-position-horizontal:absolute;mso-position-horizontal-relative:text;mso-position-vertical:absolute;mso-position-vertical-relative:text;mso-height-percent:0;mso-height-relative:margin;v-text-anchor:top" o:gfxdata="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" fillcolor="white [3201]" strokeweight=".5pt">
                 <v:textbox>
                   <w:txbxContent>
-                    <w:p/>
+                    <w:p>
+                      <w:r>
+                        <w:t>Andi : Ja, es ist</w:t>
+                      </w:r>
+                    </w:p>
+                    <w:p>
+                      <w:r>
+                        <w:t>Shaneece : Yes, it is</w:t>
+                      </w:r>
+                    </w:p>
                   </w:txbxContent>
                 </v:textbox>
               </v:shape>
@@ -492,8 +568,6 @@
       <w:r>
         <w:t>Does the final product match the flowchart from assessment 2?</w:t>
       </w:r>
-      <w:bookmarkStart w:id="0" w:name="_GoBack"/>
-      <w:bookmarkEnd w:id="0"/>
     </w:p>
     <w:p>
       <w:pPr>
@@ -502,6 +576,7 @@
       <w:r>
         <w:rPr>
           <w:noProof/>
+          <w:lang w:eastAsia="en-NZ"/>
         </w:rPr>
         <mc:AlternateContent>
           <mc:Choice Requires="wps">
@@ -542,6 +617,24 @@
                       </wps:spPr>
                       <wps:txbx>
                         <w:txbxContent>
+                          <w:p>
+                            <w:r>
+                              <w:t>Andi : What would have made this experience amazing for me is if you had managed to make this site look like your design sketches. They were the best</w:t>
+                            </w:r>
+                            <w:bookmarkStart w:id="0" w:name="_GoBack"/>
+                            <w:bookmarkEnd w:id="0"/>
+                            <w:r>
+                              <w:t>!</w:t>
+                            </w:r>
+                          </w:p>
+                          <w:p>
+                            <w:r>
+                              <w:t xml:space="preserve">Shaneece : </w:t>
+                            </w:r>
+                            <w:r>
+                              <w:t>No, it’s better.</w:t>
+                            </w:r>
+                          </w:p>
                           <w:p/>
                         </w:txbxContent>
                       </wps:txbx>
@@ -565,6 +658,24 @@
               <v:shape w14:anchorId="186D4E43" id="Text Box 8" o:spid="_x0000_s1030" type="#_x0000_t202" style="position:absolute;margin-left:18.75pt;margin-top:.4pt;width:465.75pt;height:93pt;z-index:251667456;visibility:visible;mso-wrap-style:square;mso-height-percent:0;mso-wrap-distance-left:9pt;mso-wrap-distance-top:0;mso-wrap-distance-right:9pt;mso-wrap-distance-bottom:0;mso-position-horizontal:absolute;mso-position-horizontal-relative:text;mso-position-vertical:absolute;mso-position-vertical-relative:text;mso-height-percent:0;mso-height-relative:margin;v-text-anchor:top" o:gfxdata="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" fillcolor="white [3201]" strokeweight=".5pt">
                 <v:textbox>
                   <w:txbxContent>
+                    <w:p>
+                      <w:r>
+                        <w:t>Andi : What would have made this experience amazing for me is if you had managed to make this site look like your design sketches. They were the best</w:t>
+                      </w:r>
+                      <w:bookmarkStart w:id="1" w:name="_GoBack"/>
+                      <w:bookmarkEnd w:id="1"/>
+                      <w:r>
+                        <w:t>!</w:t>
+                      </w:r>
+                    </w:p>
+                    <w:p>
+                      <w:r>
+                        <w:t xml:space="preserve">Shaneece : </w:t>
+                      </w:r>
+                      <w:r>
+                        <w:t>No, it’s better.</w:t>
+                      </w:r>
+                    </w:p>
                     <w:p/>
                   </w:txbxContent>
                 </v:textbox>
@@ -600,7 +711,25 @@
         <w:spacing w:line="276" w:lineRule="auto"/>
       </w:pPr>
       <w:r>
-        <w:t>Report Filled In By: ______________________   DATE: __________________________</w:t>
+        <w:t xml:space="preserve">Report Filled In By: </w:t>
+      </w:r>
+      <w:r>
+        <w:rPr>
+          <w:u w:val="single"/>
+        </w:rPr>
+        <w:t>Andi &amp; Shaneece</w:t>
+      </w:r>
+      <w:r>
+        <w:t>_______________   DATE: __</w:t>
+      </w:r>
+      <w:r>
+        <w:rPr>
+          <w:u w:val="single"/>
+        </w:rPr>
+        <w:t>13/11/19</w:t>
+      </w:r>
+      <w:r>
+        <w:t>__________________</w:t>
       </w:r>
     </w:p>
     <w:sectPr>
@@ -614,7 +743,7 @@
 </file>
 
 <file path=word/endnotes.xml><?xml version="1.0" encoding="utf-8"?>
-<w:endnotes xmlns:wpc="http://schemas.microsoft.com/office/word/2010/wordprocessingCanvas" xmlns:cx="http://schemas.microsoft.com/office/drawing/2014/chartex" xmlns:cx1="http://schemas.microsoft.com/office/drawing/2015/9/8/chartex" xmlns:cx2="http://schemas.microsoft.com/office/drawing/2015/10/21/chartex" xmlns:cx3="http://schemas.microsoft.com/office/drawing/2016/5/9/chartex" xmlns:cx4="http://schemas.microsoft.com/office/drawing/2016/5/10/chartex" xmlns:cx5="http://schemas.microsoft.com/office/drawing/2016/5/11/chartex" xmlns:cx6="http://schemas.microsoft.com/office/drawing/2016/5/12/chartex" xmlns:cx7="http://schemas.microsoft.com/office/drawing/2016/5/13/chartex" xmlns:cx8="http://schemas.microsoft.com/office/drawing/2016/5/14/chartex" xmlns:mc="http://schemas.openxmlformats.org/markup-compatibility/2006" xmlns:aink="http://schemas.microsoft.com/office/drawing/2016/ink" xmlns:am3d="http://schemas.microsoft.com/office/drawing/2017/model3d" xmlns:o="urn:schemas-microsoft-com:office:office" xmlns:r="http://schemas.openxmlformats.org/officeDocument/2006/relationships" xmlns:m="http://schemas.openxmlformats.org/officeDocument/2006/math" xmlns:v="urn:schemas-microsoft-com:vml" xmlns:wp14="http://schemas.microsoft.com/office/word/2010/wordprocessingDrawing" xmlns:wp="http://schemas.openxmlformats.org/drawingml/2006/wordprocessingDrawing" xmlns:w10="urn:schemas-microsoft-com:office:word" xmlns:w="http://schemas.openxmlformats.org/wordprocessingml/2006/main" xmlns:w14="http://schemas.microsoft.com/office/word/2010/wordml" xmlns:w15="http://schemas.microsoft.com/office/word/2012/wordml" xmlns:w16cid="http://schemas.microsoft.com/office/word/2016/wordml/cid" xmlns:w16se="http://schemas.microsoft.com/office/word/2015/wordml/symex" xmlns:wpg="http://schemas.microsoft.com/office/word/2010/wordprocessingGroup" xmlns:wpi="http://schemas.microsoft.com/office/word/2010/wordprocessingInk" xmlns:wne="http://schemas.microsoft.com/office/word/2006/wordml" xmlns:wps="http://schemas.microsoft.com/office/word/2010/wordprocessingShape" mc:Ignorable="w14 w15 w16se w16cid wp14">
+<w:endnotes xmlns:wpc="http://schemas.microsoft.com/office/word/2010/wordprocessingCanvas" xmlns:mc="http://schemas.openxmlformats.org/markup-compatibility/2006" xmlns:o="urn:schemas-microsoft-com:office:office" xmlns:r="http://schemas.openxmlformats.org/officeDocument/2006/relationships" xmlns:m="http://schemas.openxmlformats.org/officeDocument/2006/math" xmlns:v="urn:schemas-microsoft-com:vml" xmlns:wp14="http://schemas.microsoft.com/office/word/2010/wordprocessingDrawing" xmlns:wp="http://schemas.openxmlformats.org/drawingml/2006/wordprocessingDrawing" xmlns:w10="urn:schemas-microsoft-com:office:word" xmlns:w="http://schemas.openxmlformats.org/wordprocessingml/2006/main" xmlns:w14="http://schemas.microsoft.com/office/word/2010/wordml" xmlns:w15="http://schemas.microsoft.com/office/word/2012/wordml" xmlns:wpg="http://schemas.microsoft.com/office/word/2010/wordprocessingGroup" xmlns:wpi="http://schemas.microsoft.com/office/word/2010/wordprocessingInk" xmlns:wne="http://schemas.microsoft.com/office/word/2006/wordml" xmlns:wps="http://schemas.microsoft.com/office/word/2010/wordprocessingShape" mc:Ignorable="w14 w15 wp14">
   <w:endnote w:type="separator" w:id="-1">
     <w:p>
       <w:pPr>
@@ -639,7 +768,7 @@
 </file>
 
 <file path=word/footnotes.xml><?xml version="1.0" encoding="utf-8"?>
-<w:footnotes xmlns:wpc="http://schemas.microsoft.com/office/word/2010/wordprocessingCanvas" xmlns:cx="http://schemas.microsoft.com/office/drawing/2014/chartex" xmlns:cx1="http://schemas.microsoft.com/office/drawing/2015/9/8/chartex" xmlns:cx2="http://schemas.microsoft.com/office/drawing/2015/10/21/chartex" xmlns:cx3="http://schemas.microsoft.com/office/drawing/2016/5/9/chartex" xmlns:cx4="http://schemas.microsoft.com/office/drawing/2016/5/10/chartex" xmlns:cx5="http://schemas.microsoft.com/office/drawing/2016/5/11/chartex" xmlns:cx6="http://schemas.microsoft.com/office/drawing/2016/5/12/chartex" xmlns:cx7="http://schemas.microsoft.com/office/drawing/2016/5/13/chartex" xmlns:cx8="http://schemas.microsoft.com/office/drawing/2016/5/14/chartex" xmlns:mc="http://schemas.openxmlformats.org/markup-compatibility/2006" xmlns:aink="http://schemas.microsoft.com/office/drawing/2016/ink" xmlns:am3d="http://schemas.microsoft.com/office/drawing/2017/model3d" xmlns:o="urn:schemas-microsoft-com:office:office" xmlns:r="http://schemas.openxmlformats.org/officeDocument/2006/relationships" xmlns:m="http://schemas.openxmlformats.org/officeDocument/2006/math" xmlns:v="urn:schemas-microsoft-com:vml" xmlns:wp14="http://schemas.microsoft.com/office/word/2010/wordprocessingDrawing" xmlns:wp="http://schemas.openxmlformats.org/drawingml/2006/wordprocessingDrawing" xmlns:w10="urn:schemas-microsoft-com:office:word" xmlns:w="http://schemas.openxmlformats.org/wordprocessingml/2006/main" xmlns:w14="http://schemas.microsoft.com/office/word/2010/wordml" xmlns:w15="http://schemas.microsoft.com/office/word/2012/wordml" xmlns:w16cid="http://schemas.microsoft.com/office/word/2016/wordml/cid" xmlns:w16se="http://schemas.microsoft.com/office/word/2015/wordml/symex" xmlns:wpg="http://schemas.microsoft.com/office/word/2010/wordprocessingGroup" xmlns:wpi="http://schemas.microsoft.com/office/word/2010/wordprocessingInk" xmlns:wne="http://schemas.microsoft.com/office/word/2006/wordml" xmlns:wps="http://schemas.microsoft.com/office/word/2010/wordprocessingShape" mc:Ignorable="w14 w15 w16se w16cid wp14">
+<w:footnotes xmlns:wpc="http://schemas.microsoft.com/office/word/2010/wordprocessingCanvas" xmlns:mc="http://schemas.openxmlformats.org/markup-compatibility/2006" xmlns:o="urn:schemas-microsoft-com:office:office" xmlns:r="http://schemas.openxmlformats.org/officeDocument/2006/relationships" xmlns:m="http://schemas.openxmlformats.org/officeDocument/2006/math" xmlns:v="urn:schemas-microsoft-com:vml" xmlns:wp14="http://schemas.microsoft.com/office/word/2010/wordprocessingDrawing" xmlns:wp="http://schemas.openxmlformats.org/drawingml/2006/wordprocessingDrawing" xmlns:w10="urn:schemas-microsoft-com:office:word" xmlns:w="http://schemas.openxmlformats.org/wordprocessingml/2006/main" xmlns:w14="http://schemas.microsoft.com/office/word/2010/wordml" xmlns:w15="http://schemas.microsoft.com/office/word/2012/wordml" xmlns:wpg="http://schemas.microsoft.com/office/word/2010/wordprocessingGroup" xmlns:wpi="http://schemas.microsoft.com/office/word/2010/wordprocessingInk" xmlns:wne="http://schemas.microsoft.com/office/word/2006/wordml" xmlns:wps="http://schemas.microsoft.com/office/word/2010/wordprocessingShape" mc:Ignorable="w14 w15 wp14">
   <w:footnote w:type="separator" w:id="-1">
     <w:p>
       <w:pPr>
@@ -664,7 +793,7 @@
 </file>
 
 <file path=word/numbering.xml><?xml version="1.0" encoding="utf-8"?>
-<w:numbering xmlns:wpc="http://schemas.microsoft.com/office/word/2010/wordprocessingCanvas" xmlns:cx="http://schemas.microsoft.com/office/drawing/2014/chartex" xmlns:cx1="http://schemas.microsoft.com/office/drawing/2015/9/8/chartex" xmlns:cx2="http://schemas.microsoft.com/office/drawing/2015/10/21/chartex" xmlns:cx3="http://schemas.microsoft.com/office/drawing/2016/5/9/chartex" xmlns:cx4="http://schemas.microsoft.com/office/drawing/2016/5/10/chartex" xmlns:cx5="http://schemas.microsoft.com/office/drawing/2016/5/11/chartex" xmlns:cx6="http://schemas.microsoft.com/office/drawing/2016/5/12/chartex" xmlns:cx7="http://schemas.microsoft.com/office/drawing/2016/5/13/chartex" xmlns:cx8="http://schemas.microsoft.com/office/drawing/2016/5/14/chartex" xmlns:mc="http://schemas.openxmlformats.org/markup-compatibility/2006" xmlns:aink="http://schemas.microsoft.com/office/drawing/2016/ink" xmlns:am3d="http://schemas.microsoft.com/office/drawing/2017/model3d" xmlns:o="urn:schemas-microsoft-com:office:office" xmlns:r="http://schemas.openxmlformats.org/officeDocument/2006/relationships" xmlns:m="http://schemas.openxmlformats.org/officeDocument/2006/math" xmlns:v="urn:schemas-microsoft-com:vml" xmlns:wp14="http://schemas.microsoft.com/office/word/2010/wordprocessingDrawing" xmlns:wp="http://schemas.openxmlformats.org/drawingml/2006/wordprocessingDrawing" xmlns:w10="urn:schemas-microsoft-com:office:word" xmlns:w="http://schemas.openxmlformats.org/wordprocessingml/2006/main" xmlns:w14="http://schemas.microsoft.com/office/word/2010/wordml" xmlns:w15="http://schemas.microsoft.com/office/word/2012/wordml" xmlns:w16cid="http://schemas.microsoft.com/office/word/2016/wordml/cid" xmlns:w16se="http://schemas.microsoft.com/office/word/2015/wordml/symex" xmlns:wpg="http://schemas.microsoft.com/office/word/2010/wordprocessingGroup" xmlns:wpi="http://schemas.microsoft.com/office/word/2010/wordprocessingInk" xmlns:wne="http://schemas.microsoft.com/office/word/2006/wordml" xmlns:wps="http://schemas.microsoft.com/office/word/2010/wordprocessingShape" mc:Ignorable="w14 w15 w16se w16cid wp14">
+<w:numbering xmlns:wpc="http://schemas.microsoft.com/office/word/2010/wordprocessingCanvas" xmlns:mc="http://schemas.openxmlformats.org/markup-compatibility/2006" xmlns:o="urn:schemas-microsoft-com:office:office" xmlns:r="http://schemas.openxmlformats.org/officeDocument/2006/relationships" xmlns:m="http://schemas.openxmlformats.org/officeDocument/2006/math" xmlns:v="urn:schemas-microsoft-com:vml" xmlns:wp14="http://schemas.microsoft.com/office/word/2010/wordprocessingDrawing" xmlns:wp="http://schemas.openxmlformats.org/drawingml/2006/wordprocessingDrawing" xmlns:w10="urn:schemas-microsoft-com:office:word" xmlns:w="http://schemas.openxmlformats.org/wordprocessingml/2006/main" xmlns:w14="http://schemas.microsoft.com/office/word/2010/wordml" xmlns:w15="http://schemas.microsoft.com/office/word/2012/wordml" xmlns:wpg="http://schemas.microsoft.com/office/word/2010/wordprocessingGroup" xmlns:wpi="http://schemas.microsoft.com/office/word/2010/wordprocessingInk" xmlns:wne="http://schemas.microsoft.com/office/word/2006/wordml" xmlns:wps="http://schemas.microsoft.com/office/word/2010/wordprocessingShape" mc:Ignorable="w14 w15 wp14">
   <w:abstractNum w:abstractNumId="0" w15:restartNumberingAfterBreak="0">
     <w:nsid w:val="2E7E59C6"/>
     <w:multiLevelType w:val="hybridMultilevel"/>
@@ -847,7 +976,7 @@
 </file>
 
 <file path=word/styles.xml><?xml version="1.0" encoding="utf-8"?>
-<w:styles xmlns:mc="http://schemas.openxmlformats.org/markup-compatibility/2006" xmlns:r="http://schemas.openxmlformats.org/officeDocument/2006/relationships" xmlns:w="http://schemas.openxmlformats.org/wordprocessingml/2006/main" xmlns:w14="http://schemas.microsoft.com/office/word/2010/wordml" xmlns:w15="http://schemas.microsoft.com/office/word/2012/wordml" xmlns:w16cid="http://schemas.microsoft.com/office/word/2016/wordml/cid" xmlns:w16se="http://schemas.microsoft.com/office/word/2015/wordml/symex" mc:Ignorable="w14 w15 w16se w16cid">
+<w:styles xmlns:mc="http://schemas.openxmlformats.org/markup-compatibility/2006" xmlns:r="http://schemas.openxmlformats.org/officeDocument/2006/relationships" xmlns:w="http://schemas.openxmlformats.org/wordprocessingml/2006/main" xmlns:w14="http://schemas.microsoft.com/office/word/2010/wordml" xmlns:w15="http://schemas.microsoft.com/office/word/2012/wordml" mc:Ignorable="w14 w15">
   <w:docDefaults>
     <w:rPrDefault>
       <w:rPr>
@@ -863,7 +992,7 @@
       </w:pPr>
     </w:pPrDefault>
   </w:docDefaults>
-  <w:latentStyles w:defLockedState="0" w:defUIPriority="99" w:defSemiHidden="0" w:defUnhideWhenUsed="0" w:defQFormat="0" w:count="376">
+  <w:latentStyles w:defLockedState="0" w:defUIPriority="99" w:defSemiHidden="0" w:defUnhideWhenUsed="0" w:defQFormat="0" w:count="371">
     <w:lsdException w:name="Normal" w:uiPriority="0" w:qFormat="1"/>
     <w:lsdException w:name="heading 1" w:uiPriority="9" w:qFormat="1"/>
     <w:lsdException w:name="heading 2" w:semiHidden="1" w:uiPriority="9" w:unhideWhenUsed="1" w:qFormat="1"/>
@@ -1235,11 +1364,6 @@
     <w:lsdException w:name="List Table 5 Dark Accent 6" w:uiPriority="50"/>
     <w:lsdException w:name="List Table 6 Colorful Accent 6" w:uiPriority="51"/>
     <w:lsdException w:name="List Table 7 Colorful Accent 6" w:uiPriority="52"/>
-    <w:lsdException w:name="Mention" w:semiHidden="1" w:unhideWhenUsed="1"/>
-    <w:lsdException w:name="Smart Hyperlink" w:semiHidden="1" w:unhideWhenUsed="1"/>
-    <w:lsdException w:name="Hashtag" w:semiHidden="1" w:unhideWhenUsed="1"/>
-    <w:lsdException w:name="Unresolved Mention" w:semiHidden="1" w:unhideWhenUsed="1"/>
-    <w:lsdException w:name="Smart Link" w:semiHidden="1" w:unhideWhenUsed="1"/>
   </w:latentStyles>
   <w:style w:type="paragraph" w:default="1" w:styleId="Normal">
     <w:name w:val="Normal"/>

</xml_diff>